<commit_message>
Built pizza order form elements
</commit_message>
<xml_diff>
--- a/project_description.docx
+++ b/project_description.docx
@@ -1,6 +1,6 @@
 
 <file path=word/document.xml><?xml version="1.0" encoding="utf-8"?>
-<w:document xmlns:wpc="http://schemas.microsoft.com/office/word/2010/wordprocessingCanvas" xmlns:cx="http://schemas.microsoft.com/office/drawing/2014/chartex" xmlns:cx1="http://schemas.microsoft.com/office/drawing/2015/9/8/chartex" xmlns:mc="http://schemas.openxmlformats.org/markup-compatibility/2006" xmlns:o="urn:schemas-microsoft-com:office:office" xmlns:r="http://schemas.openxmlformats.org/officeDocument/2006/relationships" xmlns:m="http://schemas.openxmlformats.org/officeDocument/2006/math" xmlns:v="urn:schemas-microsoft-com:vml" xmlns:wp14="http://schemas.microsoft.com/office/word/2010/wordprocessingDrawing" xmlns:wp="http://schemas.openxmlformats.org/drawingml/2006/wordprocessingDrawing" xmlns:w10="urn:schemas-microsoft-com:office:word" xmlns:w="http://schemas.openxmlformats.org/wordprocessingml/2006/main" xmlns:w14="http://schemas.microsoft.com/office/word/2010/wordml" xmlns:w15="http://schemas.microsoft.com/office/word/2012/wordml" xmlns:w16se="http://schemas.microsoft.com/office/word/2015/wordml/symex" xmlns:wpg="http://schemas.microsoft.com/office/word/2010/wordprocessingGroup" xmlns:wpi="http://schemas.microsoft.com/office/word/2010/wordprocessingInk" xmlns:wne="http://schemas.microsoft.com/office/word/2006/wordml" xmlns:wps="http://schemas.microsoft.com/office/word/2010/wordprocessingShape" mc:Ignorable="w14 w15 w16se wp14">
+<w:document xmlns:wpc="http://schemas.microsoft.com/office/word/2010/wordprocessingCanvas" xmlns:cx="http://schemas.microsoft.com/office/drawing/2014/chartex" xmlns:mc="http://schemas.openxmlformats.org/markup-compatibility/2006" xmlns:o="urn:schemas-microsoft-com:office:office" xmlns:r="http://schemas.openxmlformats.org/officeDocument/2006/relationships" xmlns:m="http://schemas.openxmlformats.org/officeDocument/2006/math" xmlns:v="urn:schemas-microsoft-com:vml" xmlns:wp14="http://schemas.microsoft.com/office/word/2010/wordprocessingDrawing" xmlns:wp="http://schemas.openxmlformats.org/drawingml/2006/wordprocessingDrawing" xmlns:w10="urn:schemas-microsoft-com:office:word" xmlns:w="http://schemas.openxmlformats.org/wordprocessingml/2006/main" xmlns:w14="http://schemas.microsoft.com/office/word/2010/wordml" xmlns:w15="http://schemas.microsoft.com/office/word/2012/wordml" xmlns:w16se="http://schemas.microsoft.com/office/word/2015/wordml/symex" xmlns:wpg="http://schemas.microsoft.com/office/word/2010/wordprocessingGroup" xmlns:wpi="http://schemas.microsoft.com/office/word/2010/wordprocessingInk" xmlns:wne="http://schemas.microsoft.com/office/word/2006/wordml" xmlns:wps="http://schemas.microsoft.com/office/word/2010/wordprocessingShape" mc:Ignorable="w14 w15 w16se wp14">
   <w:body>
     <w:p>
       <w:pPr>
@@ -51,6 +51,20 @@
           <w:b/>
         </w:rPr>
       </w:pPr>
+      <w:r>
+        <w:rPr>
+          <w:b/>
+        </w:rPr>
+        <w:t xml:space="preserve">My Notes: Background image is downloaded from </w:t>
+      </w:r>
+      <w:proofErr w:type="spellStart"/>
+      <w:r>
+        <w:rPr>
+          <w:b/>
+        </w:rPr>
+        <w:t>pixabay</w:t>
+      </w:r>
+      <w:proofErr w:type="spellEnd"/>
     </w:p>
     <w:p>
       <w:pPr>
@@ -119,12 +133,7 @@
         <w:t>…maybe 1 week of the 4 weeks that you have to complete this. T</w:t>
       </w:r>
       <w:r>
-        <w:t xml:space="preserve">he goal here is to focus on the front-end functionality of the form by utilizing HTML web forms, web form controls, and JavaScript. Once the </w:t>
-      </w:r>
-      <w:bookmarkStart w:id="0" w:name="_GoBack"/>
-      <w:bookmarkEnd w:id="0"/>
-      <w:r>
-        <w:t>design of the web page has been created, perform the following steps to complete your assignment:</w:t>
+        <w:t>he goal here is to focus on the front-end functionality of the form by utilizing HTML web forms, web form controls, and JavaScript. Once the design of the web page has been created, perform the following steps to complete your assignment:</w:t>
       </w:r>
     </w:p>
     <w:p>
@@ -167,6 +176,8 @@
       <w:r>
         <w:t xml:space="preserve">name, address type, street address, optional apartment number, suite, or room number, city, state, zip code, phone number, and email. </w:t>
       </w:r>
+      <w:bookmarkStart w:id="0" w:name="_GoBack"/>
+      <w:bookmarkEnd w:id="0"/>
     </w:p>
     <w:p>
       <w:pPr>
@@ -768,7 +779,6 @@
         <w:ind w:left="360"/>
       </w:pPr>
       <w:r>
-        <w:lastRenderedPageBreak/>
         <w:t>This next step will be the most challenging part of the assignment. You will need to validate the credit card number based on a couple of different criteria. Those criteria are outlined below:</w:t>
       </w:r>
       <w:r>
@@ -1761,7 +1771,6 @@
         <w:spacing w:after="0" w:line="240" w:lineRule="auto"/>
       </w:pPr>
       <w:r>
-        <w:lastRenderedPageBreak/>
         <w:t>Validate based on the number of digits first before you perform checksum validation.</w:t>
       </w:r>
     </w:p>
@@ -1792,7 +1801,7 @@
 </file>
 
 <file path=word/numbering.xml><?xml version="1.0" encoding="utf-8"?>
-<w:numbering xmlns:wpc="http://schemas.microsoft.com/office/word/2010/wordprocessingCanvas" xmlns:cx="http://schemas.microsoft.com/office/drawing/2014/chartex" xmlns:cx1="http://schemas.microsoft.com/office/drawing/2015/9/8/chartex" xmlns:mc="http://schemas.openxmlformats.org/markup-compatibility/2006" xmlns:o="urn:schemas-microsoft-com:office:office" xmlns:r="http://schemas.openxmlformats.org/officeDocument/2006/relationships" xmlns:m="http://schemas.openxmlformats.org/officeDocument/2006/math" xmlns:v="urn:schemas-microsoft-com:vml" xmlns:wp14="http://schemas.microsoft.com/office/word/2010/wordprocessingDrawing" xmlns:wp="http://schemas.openxmlformats.org/drawingml/2006/wordprocessingDrawing" xmlns:w10="urn:schemas-microsoft-com:office:word" xmlns:w="http://schemas.openxmlformats.org/wordprocessingml/2006/main" xmlns:w14="http://schemas.microsoft.com/office/word/2010/wordml" xmlns:w15="http://schemas.microsoft.com/office/word/2012/wordml" xmlns:w16se="http://schemas.microsoft.com/office/word/2015/wordml/symex" xmlns:wpg="http://schemas.microsoft.com/office/word/2010/wordprocessingGroup" xmlns:wpi="http://schemas.microsoft.com/office/word/2010/wordprocessingInk" xmlns:wne="http://schemas.microsoft.com/office/word/2006/wordml" xmlns:wps="http://schemas.microsoft.com/office/word/2010/wordprocessingShape" mc:Ignorable="w14 w15 w16se wp14">
+<w:numbering xmlns:wpc="http://schemas.microsoft.com/office/word/2010/wordprocessingCanvas" xmlns:cx="http://schemas.microsoft.com/office/drawing/2014/chartex" xmlns:mc="http://schemas.openxmlformats.org/markup-compatibility/2006" xmlns:o="urn:schemas-microsoft-com:office:office" xmlns:r="http://schemas.openxmlformats.org/officeDocument/2006/relationships" xmlns:m="http://schemas.openxmlformats.org/officeDocument/2006/math" xmlns:v="urn:schemas-microsoft-com:vml" xmlns:wp14="http://schemas.microsoft.com/office/word/2010/wordprocessingDrawing" xmlns:wp="http://schemas.openxmlformats.org/drawingml/2006/wordprocessingDrawing" xmlns:w10="urn:schemas-microsoft-com:office:word" xmlns:w="http://schemas.openxmlformats.org/wordprocessingml/2006/main" xmlns:w14="http://schemas.microsoft.com/office/word/2010/wordml" xmlns:w15="http://schemas.microsoft.com/office/word/2012/wordml" xmlns:w16se="http://schemas.microsoft.com/office/word/2015/wordml/symex" xmlns:wpg="http://schemas.microsoft.com/office/word/2010/wordprocessingGroup" xmlns:wpi="http://schemas.microsoft.com/office/word/2010/wordprocessingInk" xmlns:wne="http://schemas.microsoft.com/office/word/2006/wordml" xmlns:wps="http://schemas.microsoft.com/office/word/2010/wordprocessingShape" mc:Ignorable="w14 w15 w16se wp14">
   <w:abstractNum w:abstractNumId="0" w15:restartNumberingAfterBreak="0">
     <w:nsid w:val="07027DD7"/>
     <w:multiLevelType w:val="hybridMultilevel"/>
@@ -4384,6 +4393,18 @@
       </w:tblBorders>
     </w:tblPr>
   </w:style>
+  <w:style w:type="character" w:styleId="FollowedHyperlink">
+    <w:name w:val="FollowedHyperlink"/>
+    <w:basedOn w:val="DefaultParagraphFont"/>
+    <w:uiPriority w:val="99"/>
+    <w:semiHidden/>
+    <w:unhideWhenUsed/>
+    <w:rsid w:val="00C6108A"/>
+    <w:rPr>
+      <w:color w:val="800080" w:themeColor="followedHyperlink"/>
+      <w:u w:val="single"/>
+    </w:rPr>
+  </w:style>
 </w:styles>
 </file>
 

</xml_diff>